<commit_message>
Alteracoes feita no artigo de acordo com sugestoes da prof Iris
</commit_message>
<xml_diff>
--- a/Versionamento.docx
+++ b/Versionamento.docx
@@ -98,9 +98,273 @@
         <w:rPr>
           <w:lang w:val="pt-BR"/>
         </w:rPr>
-        <w:t>Porque versionar? e o que podemos versionar? Para responder estas perguntas devemos em primeiro lugar entender o que é Sistema de Controle de Versão. Um sistema de controle de versão  é uma combinação de práticas e tecnologias para rastrear e controlar as mudanças nos arquivos do projeto, em particular o código fonte, documentação, e páginas da web. Está é uma prática comun na engenharia de software onde se mantem o código fonte atualizado no contexto da equipe de desenvolvimento.</w:t>
+        <w:t>Porque versionar? E o que podemos versionar? Para responder estas perguntas devemos em primeiro lugar entender o que é Sistema de Controle de Versão. De acordo com Karl Forge [1], o sistema de controle de versão é uma combinação de práticas e tecnologias para rastrear e controlar mudanças nos arquivos de projetos, em particular o código fonte, documentação, e páginas da web. Esta é uma prática comum na engenharia de software onde se mantém o código fonte atualizado no escopo da equipe de desenvolvimento.</w:t>
         <w:br/>
-        <w:t xml:space="preserve">O motivo do controle de versão ser tão importante é que ele ajuda em vários aspectos: comunicação entre desenvolvedores, gererenciamento de lançamentos, gerenciamento de bugs, estabilidade de código e esforços experimentais de desenvolvimento, e atribuição e autorização de mudanças para desenvolvedores em particular. Podemos controlar o que escrevemos, não apenas código, mas todo tipo de documento que produzimos precisa estar sobre algum tipo de controle de versão. </w:t>
+        <w:br/>
+        <w:t xml:space="preserve">O motivo do controle de versão ser tão importante é que ele ajuda em vários aspectos, dentre eles: </w:t>
+      </w:r>
+    </w:p>
+    <w:p>
+      <w:pPr>
+        <w:pStyle w:val="style35"/>
+        <w:numPr>
+          <w:ilvl w:val="0"/>
+          <w:numId w:val="1"/>
+        </w:numPr>
+        <w:tabs>
+          <w:tab w:leader="none" w:pos="3424" w:val="left"/>
+        </w:tabs>
+        <w:ind w:hanging="360" w:left="1428" w:right="0"/>
+      </w:pPr>
+      <w:r>
+        <w:rPr/>
+        <w:t>Histórico: Funciona como uma linha do tempo, registra evolução do projeto alterações sobre cada arquivo além de permitir voltar no tempo (alterações anteriores).</w:t>
+      </w:r>
+    </w:p>
+    <w:p>
+      <w:pPr>
+        <w:pStyle w:val="style35"/>
+        <w:numPr>
+          <w:ilvl w:val="0"/>
+          <w:numId w:val="1"/>
+        </w:numPr>
+        <w:tabs>
+          <w:tab w:leader="none" w:pos="3424" w:val="left"/>
+        </w:tabs>
+        <w:ind w:hanging="360" w:left="1428" w:right="0"/>
+      </w:pPr>
+      <w:r>
+        <w:rPr/>
+        <w:t>Colaboração: Comunicação entre desenvolvedores possibilitando o trabalho  de varias equipe sobre o mesmo arquivo e evitando que um sobrescreva o código do outro.</w:t>
+      </w:r>
+    </w:p>
+    <w:p>
+      <w:pPr>
+        <w:pStyle w:val="style35"/>
+        <w:numPr>
+          <w:ilvl w:val="0"/>
+          <w:numId w:val="1"/>
+        </w:numPr>
+        <w:tabs>
+          <w:tab w:leader="none" w:pos="568" w:val="left"/>
+        </w:tabs>
+      </w:pPr>
+      <w:r>
+        <w:rPr/>
+        <w:t>Gerenciamento de Versões: Pode-se manter versões do projeto por exemplo 3.0.1 enquanto outra equive trabalha na versão 4.0.0.</w:t>
+      </w:r>
+    </w:p>
+    <w:p>
+      <w:pPr>
+        <w:pStyle w:val="style35"/>
+        <w:numPr>
+          <w:ilvl w:val="0"/>
+          <w:numId w:val="1"/>
+        </w:numPr>
+        <w:tabs>
+          <w:tab w:leader="none" w:pos="568" w:val="left"/>
+        </w:tabs>
+      </w:pPr>
+      <w:r>
+        <w:rPr/>
+        <w:t>Outros: G</w:t>
+      </w:r>
+      <w:r>
+        <w:rPr>
+          <w:lang w:val="pt-BR"/>
+        </w:rPr>
+        <w:t>erenciamento de lançamentos, gerenciamento de bugs, estabilidade do código, esforços experimentais de desenvolvimento, atribuição e autorização de mudanças para desenvolvedores em particular.</w:t>
+      </w:r>
+    </w:p>
+    <w:p>
+      <w:pPr>
+        <w:pStyle w:val="style34"/>
+      </w:pPr>
+      <w:r>
+        <w:rPr>
+          <w:lang w:val="pt-BR"/>
+        </w:rPr>
+        <w:t>Podemos controlar o que quisermos, não apenas código, mas todo tipo de documento precisa estar sobre algum tipo de controle de versão e para isso usamos vários tipos de ferramentas.</w:t>
+      </w:r>
+    </w:p>
+    <w:p>
+      <w:pPr>
+        <w:pStyle w:val="style34"/>
+      </w:pPr>
+      <w:r>
+        <w:rPr>
+          <w:lang w:val="pt-BR"/>
+        </w:rPr>
+        <w:t>Dentre as ferramentas mais utilizadas estão: GIT, SVN e o CVS onde pode-se colocar em prática o ato do versionamento usufruindo das opções disponibilizadas pelas ferramentas. Neste contexto pode-se encontrar ferramentas gráficas que ajudam e facilitam cada vez mais o uso do sistema de controle de versionamento.</w:t>
+      </w:r>
+    </w:p>
+    <w:p>
+      <w:pPr>
+        <w:pStyle w:val="style34"/>
+      </w:pPr>
+      <w:r>
+        <w:rPr>
+          <w:lang w:val="pt-BR"/>
+        </w:rPr>
+        <w:t>Este sistema vem se tornando cada vez mais importante, seja em pequenos negócio, trabalhos ou até mesmo em empresas de grandes porte onde projetos podem ser acessados, manipulados e atualizados por vários desenvolvedores localmente ou remotamente.</w:t>
+      </w:r>
+    </w:p>
+    <w:p>
+      <w:pPr>
+        <w:pStyle w:val="style2"/>
+      </w:pPr>
+      <w:r>
+        <w:rPr>
+          <w:lang w:val="pt-BR"/>
+        </w:rPr>
+        <w:t>2. Para que serve um Sistema de Controle de Versão?</w:t>
+      </w:r>
+    </w:p>
+    <w:p>
+      <w:pPr>
+        <w:pStyle w:val="style34"/>
+      </w:pPr>
+      <w:r>
+        <w:rPr>
+          <w:lang w:val="pt-BR"/>
+        </w:rPr>
+        <w:t>Um sistema de controle de versão registra as mudanças feitas em um arquivo ou um conjunto de arquivos ao longo do tempo de forma que você possa recuperar versões específicas, e se você é um designer gráfico ou um web designer e quer manter todas as versões de uma imagem ou layout (o que você certamente gostaria), usar um Sistema de Controle de Versão (Version Control System ou VCS) é uma decisão sábia. Ele permite reverter arquivos para um estado anterior, reverter um projeto inteiro para um estado anterior, comparar mudanças feitas ao decorrer do tempo, ver quem foi o último a modificar algo que pode estar causando problemas, quem introduziu um bug e quando, e muito mais. Usar um VCS normalmente significa que se você estragou algo ou perdeu arquivos, poderá facilmente reavê-los. Além disso, você pode controlar tudo sem maiores esforços.</w:t>
+      </w:r>
+    </w:p>
+    <w:p>
+      <w:pPr>
+        <w:pStyle w:val="style34"/>
+      </w:pPr>
+      <w:r>
+        <w:rPr>
+          <w:lang w:val="pt-BR"/>
+        </w:rPr>
+        <w:t>Os sistemas de controle de versão pode ser separados em dois modelos: Centralizados e Distribuídos.</w:t>
+      </w:r>
+    </w:p>
+    <w:p>
+      <w:pPr>
+        <w:pStyle w:val="style2"/>
+      </w:pPr>
+      <w:r>
+        <w:rPr>
+          <w:lang w:val="pt-BR"/>
+        </w:rPr>
+        <w:t>Sistema de Controle de Versão Centralizado</w:t>
+      </w:r>
+    </w:p>
+    <w:p>
+      <w:pPr>
+        <w:pStyle w:val="style34"/>
+      </w:pPr>
+      <w:r>
+        <w:rPr>
+          <w:lang w:val="pt-BR"/>
+        </w:rPr>
+        <w:t>No Sistemas de Controle de Versão Centralizados (Centralized Version Control System ou CVCS) como por exemplo o CVS, Subversion e Perforce, possuem um único servidor central que contém todos os arquivos versionados e vários clientes que podem resgatar (checkout) os arquivos do servidor. Por muitos anos, esse foi o modelo padrão para controle de versão.</w:t>
+      </w:r>
+    </w:p>
+    <w:p>
+      <w:pPr>
+        <w:pStyle w:val="style2"/>
+      </w:pPr>
+      <w:r>
+        <w:rPr>
+          <w:lang w:val="pt-BR"/>
+        </w:rPr>
+        <w:t>Sistema de Controle de Versão Distribuídos</w:t>
+      </w:r>
+    </w:p>
+    <w:p>
+      <w:pPr>
+        <w:pStyle w:val="style34"/>
+      </w:pPr>
+      <w:r>
+        <w:rPr>
+          <w:lang w:val="pt-BR"/>
+        </w:rPr>
+        <w:t>Já nos modelos de Sistemas de Controle de Versão Distribuídos (Distributed Version Control System ou DVCS) tais como Git, Mercurial, Bazaar or Darcs, os clientes não apenas fazem cópias das últimas versões dos arquivos mas também cópias completas do repositório. Assim, se um servidor falha, qualquer um dos repositórios dos clientes pode ser copiado de volta para o servidor para restaurá-lo. Cada clone (resgate) é na prática um backup completo de todos os dados.</w:t>
+      </w:r>
+    </w:p>
+    <w:p>
+      <w:pPr>
+        <w:pStyle w:val="style34"/>
+      </w:pPr>
+      <w:r>
+        <w:rPr/>
+      </w:r>
+    </w:p>
+    <w:p>
+      <w:pPr>
+        <w:pStyle w:val="style2"/>
+      </w:pPr>
+      <w:r>
+        <w:rPr>
+          <w:lang w:val="pt-BR"/>
+        </w:rPr>
+        <w:t xml:space="preserve">3. Estrutura do controle de versionamento </w:t>
+      </w:r>
+    </w:p>
+    <w:p>
+      <w:pPr>
+        <w:pStyle w:val="style34"/>
+      </w:pPr>
+      <w:r>
+        <w:rPr>
+          <w:lang w:val="pt-BR"/>
+        </w:rPr>
+        <w:t xml:space="preserve">O controle de versão é composto de duas partes: o </w:t>
+      </w:r>
+      <w:r>
+        <w:rPr>
+          <w:b/>
+          <w:lang w:val="pt-BR"/>
+        </w:rPr>
+        <w:t>repositório</w:t>
+      </w:r>
+      <w:r>
+        <w:rPr>
+          <w:lang w:val="pt-BR"/>
+        </w:rPr>
+        <w:t xml:space="preserve"> e a </w:t>
+      </w:r>
+      <w:r>
+        <w:rPr>
+          <w:b/>
+          <w:lang w:val="pt-BR"/>
+        </w:rPr>
+        <w:t>área de trabalho</w:t>
+      </w:r>
+      <w:r>
+        <w:rPr>
+          <w:lang w:val="pt-BR"/>
+        </w:rPr>
+        <w:t xml:space="preserve">. O </w:t>
+      </w:r>
+      <w:r>
+        <w:rPr>
+          <w:rStyle w:val="style29"/>
+          <w:lang w:val="pt-BR"/>
+        </w:rPr>
+        <w:t>repositório</w:t>
+      </w:r>
+      <w:r>
+        <w:rPr>
+          <w:lang w:val="pt-BR"/>
+        </w:rPr>
+        <w:t xml:space="preserve"> armazena todo o histórico de evolução do projeto, registrando toda e qualquer alteração feita em cada item versionado. S</w:t>
+      </w:r>
+      <w:r>
+        <w:rPr/>
+        <w:br/>
+      </w:r>
+    </w:p>
+    <w:p>
+      <w:pPr>
+        <w:pStyle w:val="style34"/>
+      </w:pPr>
+      <w:r>
+        <w:rPr/>
       </w:r>
     </w:p>
     <w:p>
@@ -1748,7 +2012,7 @@
       <w:fldChar w:fldCharType="separate"/>
     </w:r>
     <w:r>
-      <w:t>5</w:t>
+      <w:t>3</w:t>
     </w:r>
     <w:r>
       <w:fldChar w:fldCharType="end"/>
@@ -1843,7 +2107,7 @@
             <w:fldChar w:fldCharType="separate"/>
           </w:r>
           <w:r>
-            <w:t>5</w:t>
+            <w:t>3</w:t>
           </w:r>
           <w:r>
             <w:fldChar w:fldCharType="end"/>

</xml_diff>